<commit_message>
Report for Final Assignment Revised
</commit_message>
<xml_diff>
--- a/Applied Data Science Capstone - Final Project Submission.docx
+++ b/Applied Data Science Capstone - Final Project Submission.docx
@@ -272,7 +272,7 @@
               </mc:Choice>
               <mc:Fallback>
                 <w:pict>
-                  <v:group w14:anchorId="47CA5D62" id="Group 149" o:spid="_x0000_s1026" style="position:absolute;margin-left:0;margin-top:0;width:8in;height:95.7pt;z-index:251662336;mso-width-percent:941;mso-height-percent:121;mso-top-percent:23;mso-position-horizontal:center;mso-position-horizontal-relative:page;mso-position-vertical-relative:page;mso-width-percent:941;mso-height-percent:121;mso-top-percent:23" coordorigin="" coordsize="73152,12161" o:gfxdata="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">
+                  <v:group w14:anchorId="22218BA2" id="Group 149" o:spid="_x0000_s1026" style="position:absolute;margin-left:0;margin-top:0;width:8in;height:95.7pt;z-index:251662336;mso-width-percent:941;mso-height-percent:121;mso-top-percent:23;mso-position-horizontal:center;mso-position-horizontal-relative:page;mso-position-vertical-relative:page;mso-width-percent:941;mso-height-percent:121;mso-top-percent:23" coordorigin="" coordsize="73152,12161" o:gfxdata="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">
                     <v:shape id="Rectangle 51" o:spid="_x0000_s1027" style="position:absolute;width:73152;height:11303;visibility:visible;mso-wrap-style:square;v-text-anchor:middle" coordsize="7312660,1129665" o:gfxdata="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" path="m,l7312660,r,1129665l3619500,733425,,1091565,,xe" fillcolor="#4472c4 [3204]" stroked="f" strokeweight="1pt">
                       <v:stroke joinstyle="miter"/>
                       <v:path arrowok="t" o:connecttype="custom" o:connectlocs="0,0;7315200,0;7315200,1130373;3620757,733885;0,1092249;0,0" o:connectangles="0,0,0,0,0,0"/>
@@ -1000,7 +1000,6 @@
         </w:p>
       </w:sdtContent>
     </w:sdt>
-    <w:bookmarkStart w:id="0" w:name="_GoBack" w:displacedByCustomXml="next"/>
     <w:sdt>
       <w:sdtPr>
         <w:id w:val="88198159"/>
@@ -1030,7 +1029,6 @@
             <w:t>Contents</w:t>
           </w:r>
         </w:p>
-        <w:bookmarkEnd w:id="0"/>
         <w:p>
           <w:pPr>
             <w:pStyle w:val="TOC1"/>
@@ -1989,23 +1987,23 @@
       <w:pPr>
         <w:pStyle w:val="Heading1"/>
       </w:pPr>
-      <w:bookmarkStart w:id="1" w:name="_Toc31276878"/>
+      <w:bookmarkStart w:id="0" w:name="_Toc31276878"/>
       <w:r>
         <w:lastRenderedPageBreak/>
         <w:t>Introduction</w:t>
       </w:r>
+      <w:bookmarkEnd w:id="0"/>
+    </w:p>
+    <w:p/>
+    <w:p>
+      <w:pPr>
+        <w:pStyle w:val="Heading2"/>
+      </w:pPr>
+      <w:bookmarkStart w:id="1" w:name="_Toc31276879"/>
+      <w:r>
+        <w:t>Overview</w:t>
+      </w:r>
       <w:bookmarkEnd w:id="1"/>
-    </w:p>
-    <w:p/>
-    <w:p>
-      <w:pPr>
-        <w:pStyle w:val="Heading2"/>
-      </w:pPr>
-      <w:bookmarkStart w:id="2" w:name="_Toc31276879"/>
-      <w:r>
-        <w:t>Overview</w:t>
-      </w:r>
-      <w:bookmarkEnd w:id="2"/>
     </w:p>
     <w:p/>
     <w:p>
@@ -2051,36 +2049,36 @@
       <w:pPr>
         <w:pStyle w:val="Heading2"/>
       </w:pPr>
-      <w:bookmarkStart w:id="3" w:name="_Toc31276880"/>
+      <w:bookmarkStart w:id="2" w:name="_Toc31276880"/>
       <w:r>
         <w:t>The Solution</w:t>
       </w:r>
+      <w:bookmarkEnd w:id="2"/>
+    </w:p>
+    <w:p/>
+    <w:p>
+      <w:r>
+        <w:t xml:space="preserve">The solution will use clustering algorithm, </w:t>
+      </w:r>
+      <w:proofErr w:type="spellStart"/>
+      <w:r>
+        <w:t>Kmeans</w:t>
+      </w:r>
+      <w:proofErr w:type="spellEnd"/>
+      <w:r>
+        <w:t>, to form clusters based on venues. Subsequently, customers'' selections will be scored against this model to identify cluster that the belongs to. The neighbourhoods belonging to that cluster will be recommended to the customer.</w:t>
+      </w:r>
+    </w:p>
+    <w:p/>
+    <w:p>
+      <w:pPr>
+        <w:pStyle w:val="Heading2"/>
+      </w:pPr>
+      <w:bookmarkStart w:id="3" w:name="_Toc31276881"/>
+      <w:r>
+        <w:t>The Data</w:t>
+      </w:r>
       <w:bookmarkEnd w:id="3"/>
-    </w:p>
-    <w:p/>
-    <w:p>
-      <w:r>
-        <w:t xml:space="preserve">The solution will use clustering algorithm, </w:t>
-      </w:r>
-      <w:proofErr w:type="spellStart"/>
-      <w:r>
-        <w:t>Kmeans</w:t>
-      </w:r>
-      <w:proofErr w:type="spellEnd"/>
-      <w:r>
-        <w:t>, to form clusters based on venues. Subsequently, customers'' selections will be scored against this model to identify cluster that the belongs to. The neighbourhoods belonging to that cluster will be recommended to the customer.</w:t>
-      </w:r>
-    </w:p>
-    <w:p/>
-    <w:p>
-      <w:pPr>
-        <w:pStyle w:val="Heading2"/>
-      </w:pPr>
-      <w:bookmarkStart w:id="4" w:name="_Toc31276881"/>
-      <w:r>
-        <w:t>The Data</w:t>
-      </w:r>
-      <w:bookmarkEnd w:id="4"/>
     </w:p>
     <w:p/>
     <w:p>
@@ -2286,21 +2284,7 @@
         <w:rPr>
           <w:lang w:eastAsia="en-SG"/>
         </w:rPr>
-        <w:t xml:space="preserve">These data will be merged to form </w:t>
-      </w:r>
-      <w:proofErr w:type="gramStart"/>
-      <w:r>
-        <w:rPr>
-          <w:lang w:eastAsia="en-SG"/>
-        </w:rPr>
-        <w:t>a</w:t>
-      </w:r>
-      <w:proofErr w:type="gramEnd"/>
-      <w:r>
-        <w:rPr>
-          <w:lang w:eastAsia="en-SG"/>
-        </w:rPr>
-        <w:t xml:space="preserve"> </w:t>
+        <w:t xml:space="preserve">These data will be merged to form a </w:t>
       </w:r>
       <w:r>
         <w:rPr>
@@ -2351,12 +2335,17 @@
       <w:pPr>
         <w:pStyle w:val="Heading1"/>
       </w:pPr>
-      <w:bookmarkStart w:id="5" w:name="_Toc31276882"/>
+      <w:bookmarkStart w:id="4" w:name="_Toc31276882"/>
       <w:r>
         <w:lastRenderedPageBreak/>
+        <w:t xml:space="preserve">Data and </w:t>
+      </w:r>
+      <w:bookmarkStart w:id="5" w:name="_GoBack"/>
+      <w:bookmarkEnd w:id="5"/>
+      <w:r>
         <w:t>Methodology</w:t>
       </w:r>
-      <w:bookmarkEnd w:id="5"/>
+      <w:bookmarkEnd w:id="4"/>
     </w:p>
     <w:p>
       <w:r>
@@ -2569,12 +2558,10 @@
         <w:t xml:space="preserve">g = </w:t>
       </w:r>
       <w:proofErr w:type="spellStart"/>
-      <w:proofErr w:type="gramStart"/>
       <w:r>
         <w:t>geocoder.arcgis</w:t>
       </w:r>
       <w:proofErr w:type="spellEnd"/>
-      <w:proofErr w:type="gramEnd"/>
       <w:r>
         <w:t xml:space="preserve">('{}, United </w:t>
       </w:r>
@@ -3258,21 +3245,8 @@
           <w:lang w:eastAsia="en-SG"/>
         </w:rPr>
         <w:lastRenderedPageBreak/>
-        <w:t xml:space="preserve">Identifying the optimal number of </w:t>
-      </w:r>
-      <w:proofErr w:type="gramStart"/>
-      <w:r>
-        <w:rPr>
-          <w:rFonts w:ascii="Times New Roman" w:eastAsia="Times New Roman" w:hAnsi="Times New Roman" w:cs="Times New Roman"/>
-          <w:i/>
-          <w:iCs/>
-          <w:sz w:val="18"/>
-          <w:szCs w:val="18"/>
-          <w:lang w:eastAsia="en-SG"/>
-        </w:rPr>
-        <w:t>cluster</w:t>
-      </w:r>
-      <w:proofErr w:type="gramEnd"/>
+        <w:t>Identifying the optimal number of cluster</w:t>
+      </w:r>
     </w:p>
     <w:p>
       <w:pPr>
@@ -6109,7 +6083,7 @@
 </file>
 
 <file path=customXml/itemProps2.xml><?xml version="1.0" encoding="utf-8"?>
-<ds:datastoreItem xmlns:ds="http://schemas.openxmlformats.org/officeDocument/2006/customXml" ds:itemID="{F7BB883C-0EB5-42B9-8D53-A16B72E526C8}">
+<ds:datastoreItem xmlns:ds="http://schemas.openxmlformats.org/officeDocument/2006/customXml" ds:itemID="{D641168C-8A4D-4261-8483-C336343210FC}">
   <ds:schemaRefs>
     <ds:schemaRef ds:uri="http://schemas.openxmlformats.org/officeDocument/2006/bibliography"/>
   </ds:schemaRefs>

</xml_diff>